<commit_message>
Document: Detailed Design improve
</commit_message>
<xml_diff>
--- a/docs/详细设计zcy .docx
+++ b/docs/详细设计zcy .docx
@@ -400,7 +400,6 @@
             <w:pPr>
               <w:jc w:val="center"/>
               <w:rPr>
-                <w:rFonts w:hint="eastAsia"/>
                 <w:b/>
               </w:rPr>
             </w:pPr>
@@ -420,10 +419,7 @@
               <w:t>.get</w:t>
             </w:r>
             <w:r>
-              <w:t>StockInfoBy</w:t>
-            </w:r>
-            <w:r>
-              <w:t>ID</w:t>
+              <w:t>StockInfoByID</w:t>
             </w:r>
           </w:p>
         </w:tc>
@@ -435,9 +431,6 @@
           <w:p>
             <w:pPr>
               <w:jc w:val="center"/>
-              <w:rPr>
-                <w:rFonts w:hint="eastAsia"/>
-              </w:rPr>
             </w:pPr>
             <w:r>
               <w:rPr>
@@ -456,9 +449,6 @@
           <w:p>
             <w:pPr>
               <w:jc w:val="left"/>
-              <w:rPr>
-                <w:rFonts w:hint="eastAsia"/>
-              </w:rPr>
             </w:pPr>
             <w:r>
               <w:rPr>
@@ -483,7 +473,6 @@
             <w:pPr>
               <w:jc w:val="center"/>
               <w:rPr>
-                <w:rFonts w:hint="eastAsia"/>
                 <w:b/>
               </w:rPr>
             </w:pPr>
@@ -497,9 +486,6 @@
           <w:p>
             <w:pPr>
               <w:jc w:val="center"/>
-              <w:rPr>
-                <w:rFonts w:hint="eastAsia"/>
-              </w:rPr>
             </w:pPr>
             <w:r>
               <w:rPr>
@@ -518,9 +504,6 @@
           <w:p>
             <w:pPr>
               <w:jc w:val="left"/>
-              <w:rPr>
-                <w:rFonts w:hint="eastAsia"/>
-              </w:rPr>
             </w:pPr>
             <w:r>
               <w:rPr>
@@ -545,7 +528,6 @@
             <w:pPr>
               <w:jc w:val="center"/>
               <w:rPr>
-                <w:rFonts w:hint="eastAsia"/>
                 <w:b/>
               </w:rPr>
             </w:pPr>
@@ -559,9 +541,6 @@
           <w:p>
             <w:pPr>
               <w:jc w:val="center"/>
-              <w:rPr>
-                <w:rFonts w:hint="eastAsia"/>
-              </w:rPr>
             </w:pPr>
             <w:r>
               <w:rPr>
@@ -580,9 +559,6 @@
           <w:p>
             <w:pPr>
               <w:jc w:val="left"/>
-              <w:rPr>
-                <w:rFonts w:hint="eastAsia"/>
-              </w:rPr>
             </w:pPr>
             <w:r>
               <w:rPr>
@@ -1098,7 +1074,6 @@
     <w:p>
       <w:pPr>
         <w:rPr>
-          <w:rFonts w:hint="eastAsia"/>
           <w:b/>
           <w:szCs w:val="21"/>
         </w:rPr>
@@ -1288,15 +1263,11 @@
             <w:pPr>
               <w:jc w:val="center"/>
               <w:rPr>
-                <w:rFonts w:hint="eastAsia"/>
                 <w:b/>
               </w:rPr>
             </w:pPr>
             <w:r>
-              <w:t>ManageSelfSelectStock</w:t>
-            </w:r>
-            <w:r>
-              <w:t>Service</w:t>
+              <w:t>ManageSelfSelectStockService</w:t>
             </w:r>
             <w:r>
               <w:rPr>
@@ -1317,9 +1288,6 @@
           <w:p>
             <w:pPr>
               <w:jc w:val="center"/>
-              <w:rPr>
-                <w:rFonts w:hint="eastAsia"/>
-              </w:rPr>
             </w:pPr>
             <w:r>
               <w:rPr>
@@ -1338,9 +1306,6 @@
           <w:p>
             <w:pPr>
               <w:jc w:val="left"/>
-              <w:rPr>
-                <w:rFonts w:hint="eastAsia"/>
-              </w:rPr>
             </w:pPr>
             <w:r>
               <w:rPr>
@@ -1383,7 +1348,6 @@
             <w:pPr>
               <w:jc w:val="center"/>
               <w:rPr>
-                <w:rFonts w:hint="eastAsia"/>
                 <w:b/>
               </w:rPr>
             </w:pPr>
@@ -1397,9 +1361,6 @@
           <w:p>
             <w:pPr>
               <w:jc w:val="center"/>
-              <w:rPr>
-                <w:rFonts w:hint="eastAsia"/>
-              </w:rPr>
             </w:pPr>
             <w:r>
               <w:rPr>
@@ -1418,27 +1379,12 @@
           <w:p>
             <w:pPr>
               <w:jc w:val="left"/>
-              <w:rPr>
-                <w:rFonts w:hint="eastAsia"/>
-              </w:rPr>
-            </w:pPr>
-            <w:r>
-              <w:rPr>
-                <w:rFonts w:hint="eastAsia"/>
-              </w:rPr>
-              <w:t>启动一次</w:t>
-            </w:r>
-            <w:r>
-              <w:rPr>
-                <w:rFonts w:hint="eastAsia"/>
-              </w:rPr>
-              <w:t>添加自选股</w:t>
-            </w:r>
-            <w:r>
-              <w:rPr>
-                <w:rFonts w:hint="eastAsia"/>
-              </w:rPr>
-              <w:t>操作</w:t>
+            </w:pPr>
+            <w:r>
+              <w:rPr>
+                <w:rFonts w:hint="eastAsia"/>
+              </w:rPr>
+              <w:t>启动一次添加自选股操作</w:t>
             </w:r>
           </w:p>
         </w:tc>
@@ -1457,7 +1403,6 @@
             <w:pPr>
               <w:jc w:val="center"/>
               <w:rPr>
-                <w:rFonts w:hint="eastAsia"/>
                 <w:b/>
               </w:rPr>
             </w:pPr>
@@ -1471,9 +1416,6 @@
           <w:p>
             <w:pPr>
               <w:jc w:val="center"/>
-              <w:rPr>
-                <w:rFonts w:hint="eastAsia"/>
-              </w:rPr>
             </w:pPr>
             <w:r>
               <w:rPr>
@@ -1492,33 +1434,12 @@
           <w:p>
             <w:pPr>
               <w:jc w:val="left"/>
-              <w:rPr>
-                <w:rFonts w:hint="eastAsia"/>
-              </w:rPr>
-            </w:pPr>
-            <w:r>
-              <w:rPr>
-                <w:rFonts w:hint="eastAsia"/>
-              </w:rPr>
-              <w:t>在一个</w:t>
-            </w:r>
-            <w:r>
-              <w:rPr>
-                <w:rFonts w:hint="eastAsia"/>
-              </w:rPr>
-              <w:t>自选股添加</w:t>
-            </w:r>
-            <w:r>
-              <w:rPr>
-                <w:rFonts w:hint="eastAsia"/>
-              </w:rPr>
-              <w:t>操作中，</w:t>
-            </w:r>
-            <w:r>
-              <w:rPr>
-                <w:rFonts w:hint="eastAsia"/>
-              </w:rPr>
-              <w:t>将该股票加入用户的自选股列表中</w:t>
+            </w:pPr>
+            <w:r>
+              <w:rPr>
+                <w:rFonts w:hint="eastAsia"/>
+              </w:rPr>
+              <w:t>在一个自选股添加操作中，将该股票加入用户的自选股列表中</w:t>
             </w:r>
           </w:p>
         </w:tc>
@@ -1539,13 +1460,7 @@
               <w:rPr>
                 <w:rFonts w:hint="eastAsia"/>
               </w:rPr>
-              <w:t>.</w:t>
-            </w:r>
-            <w:r>
-              <w:rPr>
-                <w:rFonts w:hint="eastAsia"/>
-              </w:rPr>
-              <w:t>remove</w:t>
+              <w:t>.remove</w:t>
             </w:r>
             <w:r>
               <w:t>SelfSelectStock</w:t>
@@ -1919,8 +1834,6 @@
               </w:rPr>
               <w:t>用户账户将当前股票从用户的自选股列表中移除</w:t>
             </w:r>
-            <w:bookmarkStart w:id="0" w:name="_GoBack"/>
-            <w:bookmarkEnd w:id="0"/>
           </w:p>
         </w:tc>
       </w:tr>
@@ -1928,12 +1841,2487 @@
     <w:p>
       <w:pPr>
         <w:rPr>
-          <w:rFonts w:hint="eastAsia"/>
           <w:b/>
           <w:sz w:val="28"/>
           <w:szCs w:val="28"/>
         </w:rPr>
       </w:pPr>
+    </w:p>
+    <w:p>
+      <w:pPr>
+        <w:rPr>
+          <w:b/>
+          <w:sz w:val="28"/>
+          <w:szCs w:val="28"/>
+        </w:rPr>
+      </w:pPr>
+      <w:r>
+        <w:rPr>
+          <w:rFonts w:hint="eastAsia"/>
+          <w:b/>
+          <w:sz w:val="28"/>
+          <w:szCs w:val="28"/>
+        </w:rPr>
+        <w:t>InquireDetailedInfoData</w:t>
+      </w:r>
+      <w:r>
+        <w:rPr>
+          <w:rFonts w:hint="eastAsia"/>
+          <w:b/>
+          <w:sz w:val="28"/>
+          <w:szCs w:val="28"/>
+        </w:rPr>
+        <w:t>模块</w:t>
+      </w:r>
+    </w:p>
+    <w:p>
+      <w:pPr>
+        <w:rPr>
+          <w:b/>
+          <w:sz w:val="28"/>
+          <w:szCs w:val="28"/>
+        </w:rPr>
+      </w:pPr>
+      <w:r>
+        <w:rPr>
+          <w:b/>
+          <w:sz w:val="28"/>
+          <w:szCs w:val="28"/>
+        </w:rPr>
+        <w:tab/>
+        <w:t>4.2.1</w:t>
+      </w:r>
+      <w:r>
+        <w:rPr>
+          <w:b/>
+          <w:sz w:val="28"/>
+          <w:szCs w:val="28"/>
+        </w:rPr>
+        <w:t>模块的职责</w:t>
+      </w:r>
+    </w:p>
+    <w:p>
+      <w:pPr>
+        <w:rPr>
+          <w:b/>
+          <w:szCs w:val="21"/>
+        </w:rPr>
+      </w:pPr>
+      <w:r>
+        <w:rPr>
+          <w:b/>
+          <w:szCs w:val="21"/>
+        </w:rPr>
+        <w:tab/>
+      </w:r>
+      <w:r>
+        <w:rPr>
+          <w:b/>
+          <w:szCs w:val="21"/>
+        </w:rPr>
+        <w:tab/>
+      </w:r>
+      <w:r>
+        <w:rPr>
+          <w:b/>
+          <w:szCs w:val="21"/>
+        </w:rPr>
+        <w:t>InquireDetailedInfoData</w:t>
+      </w:r>
+      <w:r>
+        <w:rPr>
+          <w:b/>
+          <w:szCs w:val="21"/>
+        </w:rPr>
+        <w:t>模块</w:t>
+      </w:r>
+      <w:r>
+        <w:rPr>
+          <w:b/>
+          <w:szCs w:val="21"/>
+        </w:rPr>
+        <w:t>是负责</w:t>
+      </w:r>
+      <w:r>
+        <w:rPr>
+          <w:rFonts w:hint="eastAsia"/>
+          <w:b/>
+          <w:szCs w:val="21"/>
+        </w:rPr>
+        <w:t>Inquire</w:t>
+      </w:r>
+      <w:r>
+        <w:rPr>
+          <w:b/>
+          <w:szCs w:val="21"/>
+        </w:rPr>
+        <w:t>DetailedInfo</w:t>
+      </w:r>
+      <w:r>
+        <w:rPr>
+          <w:b/>
+          <w:szCs w:val="21"/>
+        </w:rPr>
+        <w:t>模块的数据存储和取出的模块</w:t>
+      </w:r>
+      <w:r>
+        <w:rPr>
+          <w:rFonts w:hint="eastAsia"/>
+          <w:b/>
+          <w:szCs w:val="21"/>
+        </w:rPr>
+        <w:t>，</w:t>
+      </w:r>
+      <w:r>
+        <w:rPr>
+          <w:b/>
+          <w:szCs w:val="21"/>
+        </w:rPr>
+        <w:t>股票详细信息的数据以</w:t>
+      </w:r>
+      <w:r>
+        <w:rPr>
+          <w:rFonts w:hint="eastAsia"/>
+          <w:b/>
+          <w:szCs w:val="21"/>
+        </w:rPr>
+        <w:t>PO</w:t>
+      </w:r>
+      <w:r>
+        <w:rPr>
+          <w:rFonts w:hint="eastAsia"/>
+          <w:b/>
+          <w:szCs w:val="21"/>
+        </w:rPr>
+        <w:t>形式存储在数据库中。</w:t>
+      </w:r>
+    </w:p>
+    <w:p>
+      <w:pPr>
+        <w:rPr>
+          <w:b/>
+          <w:sz w:val="28"/>
+          <w:szCs w:val="28"/>
+        </w:rPr>
+      </w:pPr>
+      <w:r>
+        <w:rPr>
+          <w:b/>
+          <w:sz w:val="28"/>
+          <w:szCs w:val="28"/>
+        </w:rPr>
+        <w:tab/>
+        <w:t>4.2.2</w:t>
+      </w:r>
+      <w:r>
+        <w:rPr>
+          <w:b/>
+          <w:sz w:val="28"/>
+          <w:szCs w:val="28"/>
+        </w:rPr>
+        <w:t>模块的接口规范</w:t>
+      </w:r>
+    </w:p>
+    <w:p>
+      <w:pPr>
+        <w:jc w:val="center"/>
+        <w:rPr>
+          <w:rFonts w:hint="eastAsia"/>
+          <w:b/>
+        </w:rPr>
+      </w:pPr>
+      <w:r>
+        <w:rPr>
+          <w:rFonts w:hint="eastAsia"/>
+          <w:b/>
+        </w:rPr>
+        <w:t>表</w:t>
+      </w:r>
+      <w:r>
+        <w:rPr>
+          <w:rFonts w:hint="eastAsia"/>
+          <w:b/>
+        </w:rPr>
+        <w:t>Inquire</w:t>
+      </w:r>
+      <w:r>
+        <w:rPr>
+          <w:b/>
+        </w:rPr>
+        <w:t>DetailedInfo</w:t>
+      </w:r>
+      <w:r>
+        <w:rPr>
+          <w:rFonts w:hint="eastAsia"/>
+          <w:b/>
+        </w:rPr>
+        <w:t>Data</w:t>
+      </w:r>
+      <w:r>
+        <w:rPr>
+          <w:rFonts w:hint="eastAsia"/>
+          <w:b/>
+        </w:rPr>
+        <w:t>的接口规范</w:t>
+      </w:r>
+    </w:p>
+    <w:tbl>
+      <w:tblPr>
+        <w:tblW w:w="8359" w:type="dxa"/>
+        <w:tblInd w:w="113" w:type="dxa"/>
+        <w:tblBorders>
+          <w:top w:val="single" w:sz="4" w:space="0" w:color="auto"/>
+          <w:left w:val="single" w:sz="4" w:space="0" w:color="auto"/>
+          <w:bottom w:val="single" w:sz="4" w:space="0" w:color="auto"/>
+          <w:right w:val="single" w:sz="4" w:space="0" w:color="auto"/>
+          <w:insideH w:val="single" w:sz="4" w:space="0" w:color="auto"/>
+          <w:insideV w:val="single" w:sz="4" w:space="0" w:color="auto"/>
+        </w:tblBorders>
+        <w:tblLayout w:type="fixed"/>
+        <w:tblLook w:val="0000" w:firstRow="0" w:lastRow="0" w:firstColumn="0" w:lastColumn="0" w:noHBand="0" w:noVBand="0"/>
+      </w:tblPr>
+      <w:tblGrid>
+        <w:gridCol w:w="3736"/>
+        <w:gridCol w:w="1350"/>
+        <w:gridCol w:w="3273"/>
+      </w:tblGrid>
+      <w:tr>
+        <w:tc>
+          <w:tcPr>
+            <w:tcW w:w="8359" w:type="dxa"/>
+            <w:gridSpan w:val="3"/>
+          </w:tcPr>
+          <w:p>
+            <w:pPr>
+              <w:jc w:val="center"/>
+              <w:rPr>
+                <w:rFonts w:hint="eastAsia"/>
+              </w:rPr>
+            </w:pPr>
+            <w:r>
+              <w:rPr>
+                <w:rFonts w:hint="eastAsia"/>
+                <w:b/>
+                <w:bCs/>
+              </w:rPr>
+              <w:t>提供的服务（供接口）</w:t>
+            </w:r>
+          </w:p>
+        </w:tc>
+      </w:tr>
+      <w:tr>
+        <w:tc>
+          <w:tcPr>
+            <w:tcW w:w="3736" w:type="dxa"/>
+            <w:vMerge w:val="restart"/>
+            <w:vAlign w:val="center"/>
+          </w:tcPr>
+          <w:p>
+            <w:pPr>
+              <w:jc w:val="center"/>
+              <w:rPr>
+                <w:rFonts w:hint="eastAsia"/>
+              </w:rPr>
+            </w:pPr>
+            <w:r>
+              <w:rPr>
+                <w:rFonts w:hint="eastAsia"/>
+              </w:rPr>
+              <w:t>Inquire</w:t>
+            </w:r>
+            <w:r>
+              <w:t>DetailedInfo</w:t>
+            </w:r>
+            <w:r>
+              <w:rPr>
+                <w:rFonts w:hint="eastAsia"/>
+              </w:rPr>
+              <w:t>DataService.find</w:t>
+            </w:r>
+            <w:r>
+              <w:t>StockByID</w:t>
+            </w:r>
+            <w:r>
+              <w:rPr>
+                <w:rFonts w:hint="eastAsia"/>
+              </w:rPr>
+              <w:t>（</w:t>
+            </w:r>
+            <w:r>
+              <w:rPr>
+                <w:rFonts w:hint="eastAsia"/>
+              </w:rPr>
+              <w:t>String</w:t>
+            </w:r>
+            <w:r>
+              <w:t xml:space="preserve"> id</w:t>
+            </w:r>
+            <w:r>
+              <w:rPr>
+                <w:rFonts w:hint="eastAsia"/>
+              </w:rPr>
+              <w:t>）</w:t>
+            </w:r>
+          </w:p>
+        </w:tc>
+        <w:tc>
+          <w:tcPr>
+            <w:tcW w:w="1350" w:type="dxa"/>
+          </w:tcPr>
+          <w:p>
+            <w:pPr>
+              <w:jc w:val="center"/>
+              <w:rPr>
+                <w:rFonts w:hint="eastAsia"/>
+              </w:rPr>
+            </w:pPr>
+            <w:r>
+              <w:rPr>
+                <w:rFonts w:hint="eastAsia"/>
+              </w:rPr>
+              <w:t>语法</w:t>
+            </w:r>
+          </w:p>
+        </w:tc>
+        <w:tc>
+          <w:tcPr>
+            <w:tcW w:w="3273" w:type="dxa"/>
+          </w:tcPr>
+          <w:p>
+            <w:pPr>
+              <w:jc w:val="center"/>
+              <w:rPr>
+                <w:rFonts w:hint="eastAsia"/>
+              </w:rPr>
+            </w:pPr>
+            <w:r>
+              <w:rPr>
+                <w:rFonts w:hint="eastAsia"/>
+              </w:rPr>
+              <w:t xml:space="preserve">public </w:t>
+            </w:r>
+            <w:r>
+              <w:t>Stock</w:t>
+            </w:r>
+            <w:r>
+              <w:rPr>
+                <w:rFonts w:hint="eastAsia"/>
+              </w:rPr>
+              <w:t>PO find</w:t>
+            </w:r>
+            <w:r>
+              <w:t>StockByID</w:t>
+            </w:r>
+            <w:r>
+              <w:rPr>
+                <w:rFonts w:hint="eastAsia"/>
+              </w:rPr>
+              <w:t xml:space="preserve">(String </w:t>
+            </w:r>
+            <w:r>
+              <w:t>id</w:t>
+            </w:r>
+            <w:r>
+              <w:rPr>
+                <w:rFonts w:hint="eastAsia"/>
+              </w:rPr>
+              <w:t>)</w:t>
+            </w:r>
+            <w:r>
+              <w:t xml:space="preserve"> </w:t>
+            </w:r>
+            <w:r>
+              <w:rPr>
+                <w:rFonts w:hint="eastAsia"/>
+              </w:rPr>
+              <w:t>throws RemoteException</w:t>
+            </w:r>
+          </w:p>
+        </w:tc>
+      </w:tr>
+      <w:tr>
+        <w:tc>
+          <w:tcPr>
+            <w:tcW w:w="3736" w:type="dxa"/>
+            <w:vMerge/>
+          </w:tcPr>
+          <w:p>
+            <w:pPr>
+              <w:jc w:val="center"/>
+              <w:rPr>
+                <w:rFonts w:hint="eastAsia"/>
+              </w:rPr>
+            </w:pPr>
+          </w:p>
+        </w:tc>
+        <w:tc>
+          <w:tcPr>
+            <w:tcW w:w="1350" w:type="dxa"/>
+          </w:tcPr>
+          <w:p>
+            <w:pPr>
+              <w:jc w:val="center"/>
+              <w:rPr>
+                <w:rFonts w:hint="eastAsia"/>
+              </w:rPr>
+            </w:pPr>
+            <w:r>
+              <w:rPr>
+                <w:rFonts w:hint="eastAsia"/>
+              </w:rPr>
+              <w:t>前置条件</w:t>
+            </w:r>
+          </w:p>
+        </w:tc>
+        <w:tc>
+          <w:tcPr>
+            <w:tcW w:w="3273" w:type="dxa"/>
+          </w:tcPr>
+          <w:p>
+            <w:pPr>
+              <w:jc w:val="center"/>
+              <w:rPr>
+                <w:rFonts w:hint="eastAsia"/>
+              </w:rPr>
+            </w:pPr>
+            <w:r>
+              <w:rPr>
+                <w:rFonts w:hint="eastAsia"/>
+              </w:rPr>
+              <w:t>无</w:t>
+            </w:r>
+          </w:p>
+        </w:tc>
+      </w:tr>
+      <w:tr>
+        <w:tc>
+          <w:tcPr>
+            <w:tcW w:w="3736" w:type="dxa"/>
+            <w:vMerge/>
+          </w:tcPr>
+          <w:p>
+            <w:pPr>
+              <w:jc w:val="center"/>
+              <w:rPr>
+                <w:rFonts w:hint="eastAsia"/>
+              </w:rPr>
+            </w:pPr>
+          </w:p>
+        </w:tc>
+        <w:tc>
+          <w:tcPr>
+            <w:tcW w:w="1350" w:type="dxa"/>
+          </w:tcPr>
+          <w:p>
+            <w:pPr>
+              <w:jc w:val="center"/>
+              <w:rPr>
+                <w:rFonts w:hint="eastAsia"/>
+              </w:rPr>
+            </w:pPr>
+            <w:r>
+              <w:rPr>
+                <w:rFonts w:hint="eastAsia"/>
+              </w:rPr>
+              <w:t>后置条件</w:t>
+            </w:r>
+          </w:p>
+        </w:tc>
+        <w:tc>
+          <w:tcPr>
+            <w:tcW w:w="3273" w:type="dxa"/>
+          </w:tcPr>
+          <w:p>
+            <w:pPr>
+              <w:jc w:val="center"/>
+              <w:rPr>
+                <w:rFonts w:hint="eastAsia"/>
+              </w:rPr>
+            </w:pPr>
+            <w:r>
+              <w:rPr>
+                <w:rFonts w:hint="eastAsia"/>
+              </w:rPr>
+              <w:t>根据股票代号</w:t>
+            </w:r>
+            <w:r>
+              <w:rPr>
+                <w:rFonts w:hint="eastAsia"/>
+              </w:rPr>
+              <w:t>查找并返回</w:t>
+            </w:r>
+            <w:r>
+              <w:t>Stock</w:t>
+            </w:r>
+            <w:r>
+              <w:rPr>
+                <w:rFonts w:hint="eastAsia"/>
+              </w:rPr>
+              <w:t>PO</w:t>
+            </w:r>
+            <w:r>
+              <w:rPr>
+                <w:rFonts w:hint="eastAsia"/>
+              </w:rPr>
+              <w:t>结果</w:t>
+            </w:r>
+          </w:p>
+        </w:tc>
+      </w:tr>
+      <w:tr>
+        <w:tc>
+          <w:tcPr>
+            <w:tcW w:w="3736" w:type="dxa"/>
+            <w:vMerge w:val="restart"/>
+            <w:vAlign w:val="center"/>
+          </w:tcPr>
+          <w:p>
+            <w:pPr>
+              <w:jc w:val="center"/>
+              <w:rPr>
+                <w:rFonts w:hint="eastAsia"/>
+              </w:rPr>
+            </w:pPr>
+            <w:r>
+              <w:rPr>
+                <w:rFonts w:hint="eastAsia"/>
+              </w:rPr>
+              <w:t>Inquire</w:t>
+            </w:r>
+            <w:r>
+              <w:t>DetailedInfo</w:t>
+            </w:r>
+            <w:r>
+              <w:rPr>
+                <w:rFonts w:hint="eastAsia"/>
+              </w:rPr>
+              <w:t>DataService.find</w:t>
+            </w:r>
+            <w:r>
+              <w:t>StockByName(String name)</w:t>
+            </w:r>
+          </w:p>
+        </w:tc>
+        <w:tc>
+          <w:tcPr>
+            <w:tcW w:w="1350" w:type="dxa"/>
+          </w:tcPr>
+          <w:p>
+            <w:pPr>
+              <w:jc w:val="center"/>
+              <w:rPr>
+                <w:rFonts w:hint="eastAsia"/>
+              </w:rPr>
+            </w:pPr>
+            <w:r>
+              <w:rPr>
+                <w:rFonts w:hint="eastAsia"/>
+              </w:rPr>
+              <w:t>语法</w:t>
+            </w:r>
+          </w:p>
+        </w:tc>
+        <w:tc>
+          <w:tcPr>
+            <w:tcW w:w="3273" w:type="dxa"/>
+          </w:tcPr>
+          <w:p>
+            <w:pPr>
+              <w:jc w:val="center"/>
+              <w:rPr>
+                <w:rFonts w:hint="eastAsia"/>
+              </w:rPr>
+            </w:pPr>
+            <w:r>
+              <w:rPr>
+                <w:rFonts w:hint="eastAsia"/>
+              </w:rPr>
+              <w:t xml:space="preserve">public </w:t>
+            </w:r>
+            <w:r>
+              <w:t>Stock</w:t>
+            </w:r>
+            <w:r>
+              <w:rPr>
+                <w:rFonts w:hint="eastAsia"/>
+              </w:rPr>
+              <w:t>PO find</w:t>
+            </w:r>
+            <w:r>
+              <w:t>StockByName</w:t>
+            </w:r>
+            <w:r>
+              <w:rPr>
+                <w:rFonts w:hint="eastAsia"/>
+              </w:rPr>
+              <w:t>(</w:t>
+            </w:r>
+            <w:r>
+              <w:t>String</w:t>
+            </w:r>
+            <w:r>
+              <w:rPr>
+                <w:rFonts w:hint="eastAsia"/>
+              </w:rPr>
+              <w:t xml:space="preserve"> </w:t>
+            </w:r>
+            <w:r>
+              <w:t>name</w:t>
+            </w:r>
+            <w:r>
+              <w:rPr>
+                <w:rFonts w:hint="eastAsia"/>
+              </w:rPr>
+              <w:t>) throws RemoteException</w:t>
+            </w:r>
+          </w:p>
+        </w:tc>
+      </w:tr>
+      <w:tr>
+        <w:tc>
+          <w:tcPr>
+            <w:tcW w:w="3736" w:type="dxa"/>
+            <w:vMerge/>
+          </w:tcPr>
+          <w:p>
+            <w:pPr>
+              <w:jc w:val="center"/>
+              <w:rPr>
+                <w:rFonts w:hint="eastAsia"/>
+              </w:rPr>
+            </w:pPr>
+          </w:p>
+        </w:tc>
+        <w:tc>
+          <w:tcPr>
+            <w:tcW w:w="1350" w:type="dxa"/>
+          </w:tcPr>
+          <w:p>
+            <w:pPr>
+              <w:jc w:val="center"/>
+              <w:rPr>
+                <w:rFonts w:hint="eastAsia"/>
+              </w:rPr>
+            </w:pPr>
+            <w:r>
+              <w:rPr>
+                <w:rFonts w:hint="eastAsia"/>
+              </w:rPr>
+              <w:t>前置条件</w:t>
+            </w:r>
+          </w:p>
+        </w:tc>
+        <w:tc>
+          <w:tcPr>
+            <w:tcW w:w="3273" w:type="dxa"/>
+          </w:tcPr>
+          <w:p>
+            <w:pPr>
+              <w:jc w:val="center"/>
+              <w:rPr>
+                <w:rFonts w:hint="eastAsia"/>
+              </w:rPr>
+            </w:pPr>
+            <w:r>
+              <w:rPr>
+                <w:rFonts w:hint="eastAsia"/>
+              </w:rPr>
+              <w:t>无</w:t>
+            </w:r>
+          </w:p>
+        </w:tc>
+      </w:tr>
+      <w:tr>
+        <w:tc>
+          <w:tcPr>
+            <w:tcW w:w="3736" w:type="dxa"/>
+            <w:vMerge/>
+          </w:tcPr>
+          <w:p>
+            <w:pPr>
+              <w:jc w:val="center"/>
+              <w:rPr>
+                <w:rFonts w:hint="eastAsia"/>
+              </w:rPr>
+            </w:pPr>
+          </w:p>
+        </w:tc>
+        <w:tc>
+          <w:tcPr>
+            <w:tcW w:w="1350" w:type="dxa"/>
+          </w:tcPr>
+          <w:p>
+            <w:pPr>
+              <w:jc w:val="center"/>
+              <w:rPr>
+                <w:rFonts w:hint="eastAsia"/>
+              </w:rPr>
+            </w:pPr>
+            <w:r>
+              <w:rPr>
+                <w:rFonts w:hint="eastAsia"/>
+              </w:rPr>
+              <w:t>后置条件</w:t>
+            </w:r>
+          </w:p>
+        </w:tc>
+        <w:tc>
+          <w:tcPr>
+            <w:tcW w:w="3273" w:type="dxa"/>
+          </w:tcPr>
+          <w:p>
+            <w:pPr>
+              <w:jc w:val="center"/>
+              <w:rPr>
+                <w:rFonts w:hint="eastAsia"/>
+              </w:rPr>
+            </w:pPr>
+            <w:r>
+              <w:rPr>
+                <w:rFonts w:hint="eastAsia"/>
+              </w:rPr>
+              <w:t>根据股票名称</w:t>
+            </w:r>
+            <w:r>
+              <w:rPr>
+                <w:rFonts w:hint="eastAsia"/>
+              </w:rPr>
+              <w:t>查找并返回</w:t>
+            </w:r>
+            <w:r>
+              <w:t>Stock</w:t>
+            </w:r>
+            <w:r>
+              <w:rPr>
+                <w:rFonts w:hint="eastAsia"/>
+              </w:rPr>
+              <w:t>PO</w:t>
+            </w:r>
+            <w:r>
+              <w:rPr>
+                <w:rFonts w:hint="eastAsia"/>
+              </w:rPr>
+              <w:t>结果</w:t>
+            </w:r>
+          </w:p>
+        </w:tc>
+      </w:tr>
+    </w:tbl>
+    <w:p>
+      <w:pPr>
+        <w:rPr>
+          <w:b/>
+          <w:sz w:val="28"/>
+          <w:szCs w:val="28"/>
+        </w:rPr>
+      </w:pPr>
+    </w:p>
+    <w:p>
+      <w:pPr>
+        <w:rPr>
+          <w:b/>
+          <w:sz w:val="28"/>
+          <w:szCs w:val="28"/>
+        </w:rPr>
+      </w:pPr>
+      <w:r>
+        <w:rPr>
+          <w:rFonts w:hint="eastAsia"/>
+          <w:b/>
+          <w:sz w:val="28"/>
+          <w:szCs w:val="28"/>
+        </w:rPr>
+        <w:t>Manage</w:t>
+      </w:r>
+      <w:r>
+        <w:rPr>
+          <w:b/>
+          <w:sz w:val="28"/>
+          <w:szCs w:val="28"/>
+        </w:rPr>
+        <w:t>SelfSelectStock</w:t>
+      </w:r>
+      <w:r>
+        <w:rPr>
+          <w:b/>
+          <w:sz w:val="28"/>
+          <w:szCs w:val="28"/>
+        </w:rPr>
+        <w:t>Data</w:t>
+      </w:r>
+      <w:r>
+        <w:rPr>
+          <w:b/>
+          <w:sz w:val="28"/>
+          <w:szCs w:val="28"/>
+        </w:rPr>
+        <w:t>模块</w:t>
+      </w:r>
+    </w:p>
+    <w:p>
+      <w:pPr>
+        <w:rPr>
+          <w:b/>
+          <w:sz w:val="28"/>
+          <w:szCs w:val="28"/>
+        </w:rPr>
+      </w:pPr>
+      <w:r>
+        <w:rPr>
+          <w:b/>
+          <w:sz w:val="28"/>
+          <w:szCs w:val="28"/>
+        </w:rPr>
+        <w:tab/>
+        <w:t>4.2.1</w:t>
+      </w:r>
+      <w:r>
+        <w:rPr>
+          <w:b/>
+          <w:sz w:val="28"/>
+          <w:szCs w:val="28"/>
+        </w:rPr>
+        <w:t>模块的职责</w:t>
+      </w:r>
+    </w:p>
+    <w:p>
+      <w:pPr>
+        <w:rPr>
+          <w:rFonts w:hint="eastAsia"/>
+          <w:b/>
+          <w:szCs w:val="21"/>
+        </w:rPr>
+      </w:pPr>
+      <w:r>
+        <w:rPr>
+          <w:b/>
+          <w:sz w:val="28"/>
+          <w:szCs w:val="28"/>
+        </w:rPr>
+        <w:tab/>
+      </w:r>
+      <w:r>
+        <w:rPr>
+          <w:b/>
+          <w:sz w:val="28"/>
+          <w:szCs w:val="28"/>
+        </w:rPr>
+        <w:tab/>
+      </w:r>
+      <w:r>
+        <w:rPr>
+          <w:b/>
+          <w:szCs w:val="21"/>
+        </w:rPr>
+        <w:t>ManageSelfSelectStock</w:t>
+      </w:r>
+      <w:r>
+        <w:rPr>
+          <w:b/>
+          <w:szCs w:val="21"/>
+        </w:rPr>
+        <w:t>Data</w:t>
+      </w:r>
+      <w:r>
+        <w:rPr>
+          <w:b/>
+          <w:szCs w:val="21"/>
+        </w:rPr>
+        <w:t>模块</w:t>
+      </w:r>
+      <w:r>
+        <w:rPr>
+          <w:b/>
+          <w:szCs w:val="21"/>
+        </w:rPr>
+        <w:t>是负责</w:t>
+      </w:r>
+      <w:r>
+        <w:rPr>
+          <w:rFonts w:hint="eastAsia"/>
+          <w:b/>
+          <w:szCs w:val="21"/>
+        </w:rPr>
+        <w:t>Mana</w:t>
+      </w:r>
+      <w:r>
+        <w:rPr>
+          <w:b/>
+          <w:szCs w:val="21"/>
+        </w:rPr>
+        <w:t>geSelfSelectStock</w:t>
+      </w:r>
+      <w:r>
+        <w:rPr>
+          <w:b/>
+          <w:szCs w:val="21"/>
+        </w:rPr>
+        <w:t>模块的数据存储和取出的模块</w:t>
+      </w:r>
+      <w:r>
+        <w:rPr>
+          <w:rFonts w:hint="eastAsia"/>
+          <w:b/>
+          <w:szCs w:val="21"/>
+        </w:rPr>
+        <w:t>，</w:t>
+      </w:r>
+      <w:r>
+        <w:rPr>
+          <w:b/>
+          <w:szCs w:val="21"/>
+        </w:rPr>
+        <w:t>自选股信息的数据以</w:t>
+      </w:r>
+      <w:r>
+        <w:rPr>
+          <w:rFonts w:hint="eastAsia"/>
+          <w:b/>
+          <w:szCs w:val="21"/>
+        </w:rPr>
+        <w:t>PO</w:t>
+      </w:r>
+      <w:r>
+        <w:rPr>
+          <w:rFonts w:hint="eastAsia"/>
+          <w:b/>
+          <w:szCs w:val="21"/>
+        </w:rPr>
+        <w:t>形式存储在数据库中。</w:t>
+      </w:r>
+    </w:p>
+    <w:p>
+      <w:pPr>
+        <w:rPr>
+          <w:b/>
+          <w:sz w:val="28"/>
+          <w:szCs w:val="28"/>
+        </w:rPr>
+      </w:pPr>
+      <w:r>
+        <w:rPr>
+          <w:rFonts w:hint="eastAsia"/>
+          <w:b/>
+          <w:sz w:val="28"/>
+          <w:szCs w:val="28"/>
+        </w:rPr>
+        <w:tab/>
+        <w:t>4.2.2</w:t>
+      </w:r>
+      <w:r>
+        <w:rPr>
+          <w:rFonts w:hint="eastAsia"/>
+          <w:b/>
+          <w:sz w:val="28"/>
+          <w:szCs w:val="28"/>
+        </w:rPr>
+        <w:t>模块接口规范</w:t>
+      </w:r>
+    </w:p>
+    <w:p>
+      <w:pPr>
+        <w:jc w:val="center"/>
+        <w:rPr>
+          <w:rFonts w:hint="eastAsia"/>
+          <w:b/>
+        </w:rPr>
+      </w:pPr>
+      <w:r>
+        <w:rPr>
+          <w:rFonts w:hint="eastAsia"/>
+          <w:b/>
+        </w:rPr>
+        <w:lastRenderedPageBreak/>
+        <w:t>表</w:t>
+      </w:r>
+      <w:r>
+        <w:rPr>
+          <w:b/>
+        </w:rPr>
+        <w:t>ManageSelfSelectStock</w:t>
+      </w:r>
+      <w:r>
+        <w:rPr>
+          <w:rFonts w:hint="eastAsia"/>
+          <w:b/>
+        </w:rPr>
+        <w:t>Data</w:t>
+      </w:r>
+      <w:r>
+        <w:rPr>
+          <w:rFonts w:hint="eastAsia"/>
+          <w:b/>
+        </w:rPr>
+        <w:t>的接口规范</w:t>
+      </w:r>
+    </w:p>
+    <w:tbl>
+      <w:tblPr>
+        <w:tblW w:w="8359" w:type="dxa"/>
+        <w:tblInd w:w="113" w:type="dxa"/>
+        <w:tblBorders>
+          <w:top w:val="single" w:sz="4" w:space="0" w:color="auto"/>
+          <w:left w:val="single" w:sz="4" w:space="0" w:color="auto"/>
+          <w:bottom w:val="single" w:sz="4" w:space="0" w:color="auto"/>
+          <w:right w:val="single" w:sz="4" w:space="0" w:color="auto"/>
+          <w:insideH w:val="single" w:sz="4" w:space="0" w:color="auto"/>
+          <w:insideV w:val="single" w:sz="4" w:space="0" w:color="auto"/>
+        </w:tblBorders>
+        <w:tblLayout w:type="fixed"/>
+        <w:tblLook w:val="0000" w:firstRow="0" w:lastRow="0" w:firstColumn="0" w:lastColumn="0" w:noHBand="0" w:noVBand="0"/>
+      </w:tblPr>
+      <w:tblGrid>
+        <w:gridCol w:w="3736"/>
+        <w:gridCol w:w="1350"/>
+        <w:gridCol w:w="3273"/>
+      </w:tblGrid>
+      <w:tr>
+        <w:tc>
+          <w:tcPr>
+            <w:tcW w:w="8359" w:type="dxa"/>
+            <w:gridSpan w:val="3"/>
+          </w:tcPr>
+          <w:p>
+            <w:pPr>
+              <w:jc w:val="center"/>
+              <w:rPr>
+                <w:rFonts w:hint="eastAsia"/>
+              </w:rPr>
+            </w:pPr>
+            <w:r>
+              <w:rPr>
+                <w:rFonts w:hint="eastAsia"/>
+                <w:b/>
+                <w:bCs/>
+              </w:rPr>
+              <w:t>提供的服务（供接口）</w:t>
+            </w:r>
+          </w:p>
+        </w:tc>
+      </w:tr>
+      <w:tr>
+        <w:tc>
+          <w:tcPr>
+            <w:tcW w:w="3736" w:type="dxa"/>
+            <w:vMerge w:val="restart"/>
+            <w:vAlign w:val="center"/>
+          </w:tcPr>
+          <w:p>
+            <w:pPr>
+              <w:jc w:val="center"/>
+              <w:rPr>
+                <w:rFonts w:hint="eastAsia"/>
+              </w:rPr>
+            </w:pPr>
+            <w:r>
+              <w:t>ManageSelfSelectStockData</w:t>
+            </w:r>
+            <w:r>
+              <w:t>Service</w:t>
+            </w:r>
+            <w:r>
+              <w:t>.</w:t>
+            </w:r>
+            <w:r>
+              <w:rPr>
+                <w:rFonts w:hint="eastAsia"/>
+              </w:rPr>
+              <w:t>find</w:t>
+            </w:r>
+            <w:r>
+              <w:t>SelfSelect</w:t>
+            </w:r>
+            <w:r>
+              <w:t>Stock</w:t>
+            </w:r>
+            <w:r>
+              <w:rPr>
+                <w:rFonts w:hint="eastAsia"/>
+              </w:rPr>
+              <w:t>（</w:t>
+            </w:r>
+            <w:r>
+              <w:rPr>
+                <w:rFonts w:hint="eastAsia"/>
+              </w:rPr>
+              <w:t>String</w:t>
+            </w:r>
+            <w:r>
+              <w:t xml:space="preserve"> </w:t>
+            </w:r>
+            <w:r>
+              <w:t>user</w:t>
+            </w:r>
+            <w:r>
+              <w:t>id</w:t>
+            </w:r>
+            <w:r>
+              <w:rPr>
+                <w:rFonts w:hint="eastAsia"/>
+              </w:rPr>
+              <w:t>）</w:t>
+            </w:r>
+          </w:p>
+        </w:tc>
+        <w:tc>
+          <w:tcPr>
+            <w:tcW w:w="1350" w:type="dxa"/>
+          </w:tcPr>
+          <w:p>
+            <w:pPr>
+              <w:jc w:val="center"/>
+              <w:rPr>
+                <w:rFonts w:hint="eastAsia"/>
+              </w:rPr>
+            </w:pPr>
+            <w:r>
+              <w:rPr>
+                <w:rFonts w:hint="eastAsia"/>
+              </w:rPr>
+              <w:t>语法</w:t>
+            </w:r>
+          </w:p>
+        </w:tc>
+        <w:tc>
+          <w:tcPr>
+            <w:tcW w:w="3273" w:type="dxa"/>
+          </w:tcPr>
+          <w:p>
+            <w:pPr>
+              <w:jc w:val="center"/>
+              <w:rPr>
+                <w:rFonts w:hint="eastAsia"/>
+              </w:rPr>
+            </w:pPr>
+            <w:r>
+              <w:rPr>
+                <w:rFonts w:hint="eastAsia"/>
+              </w:rPr>
+              <w:t xml:space="preserve">public </w:t>
+            </w:r>
+            <w:r>
+              <w:t>List&lt;</w:t>
+            </w:r>
+            <w:r>
+              <w:t>Stock</w:t>
+            </w:r>
+            <w:r>
+              <w:rPr>
+                <w:rFonts w:hint="eastAsia"/>
+              </w:rPr>
+              <w:t>PO</w:t>
+            </w:r>
+            <w:r>
+              <w:t>&gt;</w:t>
+            </w:r>
+            <w:r>
+              <w:rPr>
+                <w:rFonts w:hint="eastAsia"/>
+              </w:rPr>
+              <w:t xml:space="preserve"> find</w:t>
+            </w:r>
+            <w:r>
+              <w:t>SelfSelect</w:t>
+            </w:r>
+            <w:r>
+              <w:t>Stock</w:t>
+            </w:r>
+            <w:r>
+              <w:rPr>
+                <w:rFonts w:hint="eastAsia"/>
+              </w:rPr>
+              <w:t xml:space="preserve">(String </w:t>
+            </w:r>
+            <w:r>
+              <w:t>user</w:t>
+            </w:r>
+            <w:r>
+              <w:t>id</w:t>
+            </w:r>
+            <w:r>
+              <w:rPr>
+                <w:rFonts w:hint="eastAsia"/>
+              </w:rPr>
+              <w:t>)</w:t>
+            </w:r>
+            <w:r>
+              <w:t xml:space="preserve"> </w:t>
+            </w:r>
+            <w:r>
+              <w:rPr>
+                <w:rFonts w:hint="eastAsia"/>
+              </w:rPr>
+              <w:t>throws RemoteException</w:t>
+            </w:r>
+          </w:p>
+        </w:tc>
+      </w:tr>
+      <w:tr>
+        <w:tc>
+          <w:tcPr>
+            <w:tcW w:w="3736" w:type="dxa"/>
+            <w:vMerge/>
+          </w:tcPr>
+          <w:p>
+            <w:pPr>
+              <w:jc w:val="center"/>
+              <w:rPr>
+                <w:rFonts w:hint="eastAsia"/>
+              </w:rPr>
+            </w:pPr>
+          </w:p>
+        </w:tc>
+        <w:tc>
+          <w:tcPr>
+            <w:tcW w:w="1350" w:type="dxa"/>
+          </w:tcPr>
+          <w:p>
+            <w:pPr>
+              <w:jc w:val="center"/>
+              <w:rPr>
+                <w:rFonts w:hint="eastAsia"/>
+              </w:rPr>
+            </w:pPr>
+            <w:r>
+              <w:rPr>
+                <w:rFonts w:hint="eastAsia"/>
+              </w:rPr>
+              <w:t>前置条件</w:t>
+            </w:r>
+          </w:p>
+        </w:tc>
+        <w:tc>
+          <w:tcPr>
+            <w:tcW w:w="3273" w:type="dxa"/>
+          </w:tcPr>
+          <w:p>
+            <w:pPr>
+              <w:jc w:val="center"/>
+              <w:rPr>
+                <w:rFonts w:hint="eastAsia"/>
+              </w:rPr>
+            </w:pPr>
+            <w:r>
+              <w:rPr>
+                <w:rFonts w:hint="eastAsia"/>
+              </w:rPr>
+              <w:t>无</w:t>
+            </w:r>
+          </w:p>
+        </w:tc>
+      </w:tr>
+      <w:tr>
+        <w:tc>
+          <w:tcPr>
+            <w:tcW w:w="3736" w:type="dxa"/>
+            <w:vMerge/>
+          </w:tcPr>
+          <w:p>
+            <w:pPr>
+              <w:jc w:val="center"/>
+              <w:rPr>
+                <w:rFonts w:hint="eastAsia"/>
+              </w:rPr>
+            </w:pPr>
+          </w:p>
+        </w:tc>
+        <w:tc>
+          <w:tcPr>
+            <w:tcW w:w="1350" w:type="dxa"/>
+          </w:tcPr>
+          <w:p>
+            <w:pPr>
+              <w:jc w:val="center"/>
+              <w:rPr>
+                <w:rFonts w:hint="eastAsia"/>
+              </w:rPr>
+            </w:pPr>
+            <w:r>
+              <w:rPr>
+                <w:rFonts w:hint="eastAsia"/>
+              </w:rPr>
+              <w:t>后置条件</w:t>
+            </w:r>
+          </w:p>
+        </w:tc>
+        <w:tc>
+          <w:tcPr>
+            <w:tcW w:w="3273" w:type="dxa"/>
+          </w:tcPr>
+          <w:p>
+            <w:pPr>
+              <w:jc w:val="center"/>
+              <w:rPr>
+                <w:rFonts w:hint="eastAsia"/>
+              </w:rPr>
+            </w:pPr>
+            <w:r>
+              <w:rPr>
+                <w:rFonts w:hint="eastAsia"/>
+              </w:rPr>
+              <w:t>根据</w:t>
+            </w:r>
+            <w:r>
+              <w:rPr>
+                <w:rFonts w:hint="eastAsia"/>
+              </w:rPr>
+              <w:t>用户账号</w:t>
+            </w:r>
+            <w:r>
+              <w:rPr>
+                <w:rFonts w:hint="eastAsia"/>
+              </w:rPr>
+              <w:t>查找并返回</w:t>
+            </w:r>
+            <w:r>
+              <w:rPr>
+                <w:rFonts w:hint="eastAsia"/>
+              </w:rPr>
+              <w:t>该用户</w:t>
+            </w:r>
+            <w:r>
+              <w:t>所有自选股</w:t>
+            </w:r>
+            <w:r>
+              <w:rPr>
+                <w:rFonts w:hint="eastAsia"/>
+              </w:rPr>
+              <w:t>的</w:t>
+            </w:r>
+            <w:r>
+              <w:rPr>
+                <w:rFonts w:hint="eastAsia"/>
+              </w:rPr>
+              <w:t>Stock</w:t>
+            </w:r>
+            <w:r>
+              <w:t>PO</w:t>
+            </w:r>
+          </w:p>
+        </w:tc>
+      </w:tr>
+      <w:tr>
+        <w:tc>
+          <w:tcPr>
+            <w:tcW w:w="3736" w:type="dxa"/>
+            <w:vMerge w:val="restart"/>
+            <w:vAlign w:val="center"/>
+          </w:tcPr>
+          <w:p>
+            <w:pPr>
+              <w:jc w:val="center"/>
+              <w:rPr>
+                <w:rFonts w:hint="eastAsia"/>
+              </w:rPr>
+            </w:pPr>
+            <w:r>
+              <w:t>ManageSelfSelectStockDataService.addSelfSelectStock</w:t>
+            </w:r>
+            <w:r>
+              <w:t>(String name)</w:t>
+            </w:r>
+          </w:p>
+        </w:tc>
+        <w:tc>
+          <w:tcPr>
+            <w:tcW w:w="1350" w:type="dxa"/>
+          </w:tcPr>
+          <w:p>
+            <w:pPr>
+              <w:jc w:val="center"/>
+              <w:rPr>
+                <w:rFonts w:hint="eastAsia"/>
+              </w:rPr>
+            </w:pPr>
+            <w:r>
+              <w:rPr>
+                <w:rFonts w:hint="eastAsia"/>
+              </w:rPr>
+              <w:t>语法</w:t>
+            </w:r>
+          </w:p>
+        </w:tc>
+        <w:tc>
+          <w:tcPr>
+            <w:tcW w:w="3273" w:type="dxa"/>
+          </w:tcPr>
+          <w:p>
+            <w:pPr>
+              <w:jc w:val="center"/>
+              <w:rPr>
+                <w:rFonts w:hint="eastAsia"/>
+              </w:rPr>
+            </w:pPr>
+            <w:r>
+              <w:rPr>
+                <w:rFonts w:hint="eastAsia"/>
+              </w:rPr>
+              <w:t xml:space="preserve">public </w:t>
+            </w:r>
+            <w:r>
+              <w:t>void addSelfSelectStock</w:t>
+            </w:r>
+            <w:r>
+              <w:rPr>
+                <w:rFonts w:hint="eastAsia"/>
+              </w:rPr>
+              <w:t>(</w:t>
+            </w:r>
+            <w:r>
+              <w:t>String</w:t>
+            </w:r>
+            <w:r>
+              <w:rPr>
+                <w:rFonts w:hint="eastAsia"/>
+              </w:rPr>
+              <w:t xml:space="preserve"> </w:t>
+            </w:r>
+            <w:r>
+              <w:t>name</w:t>
+            </w:r>
+            <w:r>
+              <w:rPr>
+                <w:rFonts w:hint="eastAsia"/>
+              </w:rPr>
+              <w:t>) throws RemoteException</w:t>
+            </w:r>
+          </w:p>
+        </w:tc>
+      </w:tr>
+      <w:tr>
+        <w:tc>
+          <w:tcPr>
+            <w:tcW w:w="3736" w:type="dxa"/>
+            <w:vMerge/>
+          </w:tcPr>
+          <w:p>
+            <w:pPr>
+              <w:jc w:val="center"/>
+              <w:rPr>
+                <w:rFonts w:hint="eastAsia"/>
+              </w:rPr>
+            </w:pPr>
+          </w:p>
+        </w:tc>
+        <w:tc>
+          <w:tcPr>
+            <w:tcW w:w="1350" w:type="dxa"/>
+          </w:tcPr>
+          <w:p>
+            <w:pPr>
+              <w:jc w:val="center"/>
+              <w:rPr>
+                <w:rFonts w:hint="eastAsia"/>
+              </w:rPr>
+            </w:pPr>
+            <w:r>
+              <w:rPr>
+                <w:rFonts w:hint="eastAsia"/>
+              </w:rPr>
+              <w:t>前置条件</w:t>
+            </w:r>
+          </w:p>
+        </w:tc>
+        <w:tc>
+          <w:tcPr>
+            <w:tcW w:w="3273" w:type="dxa"/>
+          </w:tcPr>
+          <w:p>
+            <w:pPr>
+              <w:jc w:val="center"/>
+              <w:rPr>
+                <w:rFonts w:hint="eastAsia"/>
+              </w:rPr>
+            </w:pPr>
+            <w:r>
+              <w:rPr>
+                <w:rFonts w:hint="eastAsia"/>
+              </w:rPr>
+              <w:t>无</w:t>
+            </w:r>
+          </w:p>
+        </w:tc>
+      </w:tr>
+      <w:tr>
+        <w:tc>
+          <w:tcPr>
+            <w:tcW w:w="3736" w:type="dxa"/>
+            <w:vMerge/>
+          </w:tcPr>
+          <w:p>
+            <w:pPr>
+              <w:jc w:val="center"/>
+              <w:rPr>
+                <w:rFonts w:hint="eastAsia"/>
+              </w:rPr>
+            </w:pPr>
+          </w:p>
+        </w:tc>
+        <w:tc>
+          <w:tcPr>
+            <w:tcW w:w="1350" w:type="dxa"/>
+          </w:tcPr>
+          <w:p>
+            <w:pPr>
+              <w:jc w:val="center"/>
+              <w:rPr>
+                <w:rFonts w:hint="eastAsia"/>
+              </w:rPr>
+            </w:pPr>
+            <w:r>
+              <w:rPr>
+                <w:rFonts w:hint="eastAsia"/>
+              </w:rPr>
+              <w:t>后置条件</w:t>
+            </w:r>
+          </w:p>
+        </w:tc>
+        <w:tc>
+          <w:tcPr>
+            <w:tcW w:w="3273" w:type="dxa"/>
+          </w:tcPr>
+          <w:p>
+            <w:pPr>
+              <w:jc w:val="center"/>
+              <w:rPr>
+                <w:rFonts w:hint="eastAsia"/>
+              </w:rPr>
+            </w:pPr>
+            <w:r>
+              <w:rPr>
+                <w:rFonts w:hint="eastAsia"/>
+              </w:rPr>
+              <w:t>根据股票名称将该股票加入该用户的自选股列表中</w:t>
+            </w:r>
+          </w:p>
+        </w:tc>
+      </w:tr>
+      <w:tr>
+        <w:trPr>
+          <w:trHeight w:val="75"/>
+        </w:trPr>
+        <w:tc>
+          <w:tcPr>
+            <w:tcW w:w="3736" w:type="dxa"/>
+            <w:vMerge w:val="restart"/>
+            <w:vAlign w:val="center"/>
+          </w:tcPr>
+          <w:p>
+            <w:pPr>
+              <w:jc w:val="center"/>
+              <w:rPr>
+                <w:rFonts w:hint="eastAsia"/>
+              </w:rPr>
+            </w:pPr>
+            <w:r>
+              <w:rPr>
+                <w:rFonts w:hint="eastAsia"/>
+              </w:rPr>
+              <w:t>ManageSelfSelectStockDataService.remove</w:t>
+            </w:r>
+            <w:r>
+              <w:t>SelfSelect</w:t>
+            </w:r>
+            <w:r>
+              <w:rPr>
+                <w:rFonts w:hint="eastAsia"/>
+              </w:rPr>
+              <w:t>Stock</w:t>
+            </w:r>
+            <w:r>
+              <w:t>(String name)</w:t>
+            </w:r>
+          </w:p>
+        </w:tc>
+        <w:tc>
+          <w:tcPr>
+            <w:tcW w:w="1350" w:type="dxa"/>
+          </w:tcPr>
+          <w:p>
+            <w:pPr>
+              <w:jc w:val="center"/>
+              <w:rPr>
+                <w:rFonts w:hint="eastAsia"/>
+              </w:rPr>
+            </w:pPr>
+            <w:r>
+              <w:rPr>
+                <w:rFonts w:hint="eastAsia"/>
+              </w:rPr>
+              <w:t>语法</w:t>
+            </w:r>
+          </w:p>
+        </w:tc>
+        <w:tc>
+          <w:tcPr>
+            <w:tcW w:w="3273" w:type="dxa"/>
+          </w:tcPr>
+          <w:p>
+            <w:pPr>
+              <w:jc w:val="center"/>
+              <w:rPr>
+                <w:rFonts w:hint="eastAsia"/>
+              </w:rPr>
+            </w:pPr>
+            <w:r>
+              <w:rPr>
+                <w:rFonts w:hint="eastAsia"/>
+              </w:rPr>
+              <w:t>public void removeSelfSelectStock(String name) throws RemoteException</w:t>
+            </w:r>
+          </w:p>
+        </w:tc>
+      </w:tr>
+      <w:tr>
+        <w:trPr>
+          <w:trHeight w:val="73"/>
+        </w:trPr>
+        <w:tc>
+          <w:tcPr>
+            <w:tcW w:w="3736" w:type="dxa"/>
+            <w:vMerge/>
+          </w:tcPr>
+          <w:p>
+            <w:pPr>
+              <w:jc w:val="center"/>
+              <w:rPr>
+                <w:rFonts w:hint="eastAsia"/>
+              </w:rPr>
+            </w:pPr>
+          </w:p>
+        </w:tc>
+        <w:tc>
+          <w:tcPr>
+            <w:tcW w:w="1350" w:type="dxa"/>
+          </w:tcPr>
+          <w:p>
+            <w:pPr>
+              <w:jc w:val="center"/>
+              <w:rPr>
+                <w:rFonts w:hint="eastAsia"/>
+              </w:rPr>
+            </w:pPr>
+            <w:r>
+              <w:rPr>
+                <w:rFonts w:hint="eastAsia"/>
+              </w:rPr>
+              <w:t>前置条件</w:t>
+            </w:r>
+          </w:p>
+        </w:tc>
+        <w:tc>
+          <w:tcPr>
+            <w:tcW w:w="3273" w:type="dxa"/>
+          </w:tcPr>
+          <w:p>
+            <w:pPr>
+              <w:jc w:val="center"/>
+              <w:rPr>
+                <w:rFonts w:hint="eastAsia"/>
+              </w:rPr>
+            </w:pPr>
+            <w:r>
+              <w:rPr>
+                <w:rFonts w:hint="eastAsia"/>
+              </w:rPr>
+              <w:t>无</w:t>
+            </w:r>
+          </w:p>
+        </w:tc>
+      </w:tr>
+      <w:tr>
+        <w:trPr>
+          <w:trHeight w:val="73"/>
+        </w:trPr>
+        <w:tc>
+          <w:tcPr>
+            <w:tcW w:w="3736" w:type="dxa"/>
+            <w:vMerge/>
+          </w:tcPr>
+          <w:p>
+            <w:pPr>
+              <w:jc w:val="center"/>
+              <w:rPr>
+                <w:rFonts w:hint="eastAsia"/>
+              </w:rPr>
+            </w:pPr>
+          </w:p>
+        </w:tc>
+        <w:tc>
+          <w:tcPr>
+            <w:tcW w:w="1350" w:type="dxa"/>
+          </w:tcPr>
+          <w:p>
+            <w:pPr>
+              <w:jc w:val="center"/>
+              <w:rPr>
+                <w:rFonts w:hint="eastAsia"/>
+              </w:rPr>
+            </w:pPr>
+            <w:r>
+              <w:rPr>
+                <w:rFonts w:hint="eastAsia"/>
+              </w:rPr>
+              <w:t>后置条件</w:t>
+            </w:r>
+          </w:p>
+        </w:tc>
+        <w:tc>
+          <w:tcPr>
+            <w:tcW w:w="3273" w:type="dxa"/>
+          </w:tcPr>
+          <w:p>
+            <w:pPr>
+              <w:jc w:val="center"/>
+              <w:rPr>
+                <w:rFonts w:hint="eastAsia"/>
+              </w:rPr>
+            </w:pPr>
+            <w:r>
+              <w:rPr>
+                <w:rFonts w:hint="eastAsia"/>
+              </w:rPr>
+              <w:t>根据股票名称从用户自选股列表中删除该股票</w:t>
+            </w:r>
+          </w:p>
+        </w:tc>
+      </w:tr>
+    </w:tbl>
+    <w:p>
+      <w:pPr>
+        <w:rPr>
+          <w:b/>
+          <w:sz w:val="28"/>
+          <w:szCs w:val="28"/>
+        </w:rPr>
+      </w:pPr>
+    </w:p>
+    <w:p>
+      <w:pPr>
+        <w:rPr>
+          <w:b/>
+          <w:sz w:val="28"/>
+          <w:szCs w:val="28"/>
+        </w:rPr>
+      </w:pPr>
+      <w:r>
+        <w:rPr>
+          <w:rFonts w:hint="eastAsia"/>
+          <w:b/>
+          <w:sz w:val="28"/>
+          <w:szCs w:val="28"/>
+        </w:rPr>
+        <w:t>ReadStockDataService</w:t>
+      </w:r>
+      <w:r>
+        <w:rPr>
+          <w:rFonts w:hint="eastAsia"/>
+          <w:b/>
+          <w:sz w:val="28"/>
+          <w:szCs w:val="28"/>
+        </w:rPr>
+        <w:t>模块</w:t>
+      </w:r>
+    </w:p>
+    <w:p>
+      <w:pPr>
+        <w:rPr>
+          <w:b/>
+          <w:sz w:val="28"/>
+          <w:szCs w:val="28"/>
+        </w:rPr>
+      </w:pPr>
+      <w:r>
+        <w:rPr>
+          <w:b/>
+          <w:sz w:val="28"/>
+          <w:szCs w:val="28"/>
+        </w:rPr>
+        <w:tab/>
+        <w:t>4.2.1</w:t>
+      </w:r>
+      <w:r>
+        <w:rPr>
+          <w:b/>
+          <w:sz w:val="28"/>
+          <w:szCs w:val="28"/>
+        </w:rPr>
+        <w:t>模块的职责</w:t>
+      </w:r>
+    </w:p>
+    <w:p>
+      <w:pPr>
+        <w:rPr>
+          <w:rFonts w:hint="eastAsia"/>
+          <w:b/>
+          <w:szCs w:val="21"/>
+        </w:rPr>
+      </w:pPr>
+      <w:r>
+        <w:rPr>
+          <w:b/>
+          <w:szCs w:val="21"/>
+        </w:rPr>
+        <w:tab/>
+      </w:r>
+      <w:r>
+        <w:rPr>
+          <w:b/>
+          <w:szCs w:val="21"/>
+        </w:rPr>
+        <w:tab/>
+        <w:t>Read</w:t>
+      </w:r>
+      <w:r>
+        <w:rPr>
+          <w:b/>
+          <w:szCs w:val="21"/>
+        </w:rPr>
+        <w:t>StockDataService</w:t>
+      </w:r>
+      <w:r>
+        <w:rPr>
+          <w:b/>
+          <w:szCs w:val="21"/>
+        </w:rPr>
+        <w:t>模块负责从网站上获取股票数据</w:t>
+      </w:r>
+      <w:r>
+        <w:rPr>
+          <w:rFonts w:hint="eastAsia"/>
+          <w:b/>
+          <w:szCs w:val="21"/>
+        </w:rPr>
+        <w:t>，</w:t>
+      </w:r>
+      <w:r>
+        <w:rPr>
+          <w:b/>
+          <w:szCs w:val="21"/>
+        </w:rPr>
+        <w:t>并对获得的</w:t>
+      </w:r>
+      <w:r>
+        <w:rPr>
+          <w:b/>
+          <w:szCs w:val="21"/>
+        </w:rPr>
+        <w:t>json</w:t>
+      </w:r>
+      <w:r>
+        <w:rPr>
+          <w:b/>
+          <w:szCs w:val="21"/>
+        </w:rPr>
+        <w:t>格式字符串进行解析</w:t>
+      </w:r>
+      <w:r>
+        <w:rPr>
+          <w:rFonts w:hint="eastAsia"/>
+          <w:b/>
+          <w:szCs w:val="21"/>
+        </w:rPr>
+        <w:t>。</w:t>
+      </w:r>
+    </w:p>
+    <w:p>
+      <w:pPr>
+        <w:rPr>
+          <w:b/>
+          <w:sz w:val="28"/>
+          <w:szCs w:val="28"/>
+        </w:rPr>
+      </w:pPr>
+      <w:r>
+        <w:rPr>
+          <w:rFonts w:hint="eastAsia"/>
+          <w:b/>
+          <w:sz w:val="28"/>
+          <w:szCs w:val="28"/>
+        </w:rPr>
+        <w:tab/>
+        <w:t>4.2.2</w:t>
+      </w:r>
+      <w:r>
+        <w:rPr>
+          <w:rFonts w:hint="eastAsia"/>
+          <w:b/>
+          <w:sz w:val="28"/>
+          <w:szCs w:val="28"/>
+        </w:rPr>
+        <w:t>模块的接口规范</w:t>
+      </w:r>
+    </w:p>
+    <w:p>
+      <w:pPr>
+        <w:jc w:val="center"/>
+        <w:rPr>
+          <w:rFonts w:hint="eastAsia"/>
+          <w:b/>
+        </w:rPr>
+      </w:pPr>
+      <w:r>
+        <w:rPr>
+          <w:rFonts w:hint="eastAsia"/>
+          <w:b/>
+        </w:rPr>
+        <w:t>表</w:t>
+      </w:r>
+      <w:r>
+        <w:rPr>
+          <w:b/>
+        </w:rPr>
+        <w:t>ReadStock</w:t>
+      </w:r>
+      <w:r>
+        <w:rPr>
+          <w:rFonts w:hint="eastAsia"/>
+          <w:b/>
+        </w:rPr>
+        <w:t>Data</w:t>
+      </w:r>
+      <w:r>
+        <w:rPr>
+          <w:rFonts w:hint="eastAsia"/>
+          <w:b/>
+        </w:rPr>
+        <w:t>的接口规范</w:t>
+      </w:r>
+    </w:p>
+    <w:tbl>
+      <w:tblPr>
+        <w:tblW w:w="8359" w:type="dxa"/>
+        <w:tblInd w:w="113" w:type="dxa"/>
+        <w:tblBorders>
+          <w:top w:val="single" w:sz="4" w:space="0" w:color="auto"/>
+          <w:left w:val="single" w:sz="4" w:space="0" w:color="auto"/>
+          <w:bottom w:val="single" w:sz="4" w:space="0" w:color="auto"/>
+          <w:right w:val="single" w:sz="4" w:space="0" w:color="auto"/>
+          <w:insideH w:val="single" w:sz="4" w:space="0" w:color="auto"/>
+          <w:insideV w:val="single" w:sz="4" w:space="0" w:color="auto"/>
+        </w:tblBorders>
+        <w:tblLayout w:type="fixed"/>
+        <w:tblLook w:val="0000" w:firstRow="0" w:lastRow="0" w:firstColumn="0" w:lastColumn="0" w:noHBand="0" w:noVBand="0"/>
+      </w:tblPr>
+      <w:tblGrid>
+        <w:gridCol w:w="3736"/>
+        <w:gridCol w:w="1350"/>
+        <w:gridCol w:w="3273"/>
+      </w:tblGrid>
+      <w:tr>
+        <w:tc>
+          <w:tcPr>
+            <w:tcW w:w="8359" w:type="dxa"/>
+            <w:gridSpan w:val="3"/>
+          </w:tcPr>
+          <w:p>
+            <w:pPr>
+              <w:jc w:val="center"/>
+              <w:rPr>
+                <w:rFonts w:hint="eastAsia"/>
+              </w:rPr>
+            </w:pPr>
+            <w:r>
+              <w:rPr>
+                <w:rFonts w:hint="eastAsia"/>
+                <w:b/>
+                <w:bCs/>
+              </w:rPr>
+              <w:t>提供的服务（供接口）</w:t>
+            </w:r>
+          </w:p>
+        </w:tc>
+      </w:tr>
+      <w:tr>
+        <w:tc>
+          <w:tcPr>
+            <w:tcW w:w="3736" w:type="dxa"/>
+            <w:vMerge w:val="restart"/>
+            <w:vAlign w:val="center"/>
+          </w:tcPr>
+          <w:p>
+            <w:pPr>
+              <w:jc w:val="center"/>
+              <w:rPr>
+                <w:rFonts w:hint="eastAsia"/>
+              </w:rPr>
+            </w:pPr>
+            <w:r>
+              <w:t>Read</w:t>
+            </w:r>
+            <w:r>
+              <w:t>StockDataService.</w:t>
+            </w:r>
+            <w:r>
+              <w:t>getData</w:t>
+            </w:r>
+            <w:r>
+              <w:rPr>
+                <w:rFonts w:hint="eastAsia"/>
+              </w:rPr>
+              <w:t>（</w:t>
+            </w:r>
+            <w:r>
+              <w:rPr>
+                <w:rFonts w:hint="eastAsia"/>
+              </w:rPr>
+              <w:t>String</w:t>
+            </w:r>
+            <w:r>
+              <w:t xml:space="preserve"> </w:t>
+            </w:r>
+            <w:r>
+              <w:t>url</w:t>
+            </w:r>
+            <w:r>
+              <w:rPr>
+                <w:rFonts w:hint="eastAsia"/>
+              </w:rPr>
+              <w:t>）</w:t>
+            </w:r>
+          </w:p>
+        </w:tc>
+        <w:tc>
+          <w:tcPr>
+            <w:tcW w:w="1350" w:type="dxa"/>
+          </w:tcPr>
+          <w:p>
+            <w:pPr>
+              <w:jc w:val="center"/>
+              <w:rPr>
+                <w:rFonts w:hint="eastAsia"/>
+              </w:rPr>
+            </w:pPr>
+            <w:r>
+              <w:rPr>
+                <w:rFonts w:hint="eastAsia"/>
+              </w:rPr>
+              <w:t>语法</w:t>
+            </w:r>
+          </w:p>
+        </w:tc>
+        <w:tc>
+          <w:tcPr>
+            <w:tcW w:w="3273" w:type="dxa"/>
+          </w:tcPr>
+          <w:p>
+            <w:pPr>
+              <w:jc w:val="center"/>
+              <w:rPr>
+                <w:rFonts w:hint="eastAsia"/>
+              </w:rPr>
+            </w:pPr>
+            <w:r>
+              <w:rPr>
+                <w:rFonts w:hint="eastAsia"/>
+              </w:rPr>
+              <w:t xml:space="preserve">public </w:t>
+            </w:r>
+            <w:r>
+              <w:t>String</w:t>
+            </w:r>
+            <w:r>
+              <w:rPr>
+                <w:rFonts w:hint="eastAsia"/>
+              </w:rPr>
+              <w:t xml:space="preserve"> </w:t>
+            </w:r>
+            <w:r>
+              <w:t>getData</w:t>
+            </w:r>
+            <w:r>
+              <w:rPr>
+                <w:rFonts w:hint="eastAsia"/>
+              </w:rPr>
+              <w:t xml:space="preserve">(String </w:t>
+            </w:r>
+            <w:r>
+              <w:t>u</w:t>
+            </w:r>
+            <w:r>
+              <w:t>rl</w:t>
+            </w:r>
+            <w:r>
+              <w:rPr>
+                <w:rFonts w:hint="eastAsia"/>
+              </w:rPr>
+              <w:t>)</w:t>
+            </w:r>
+            <w:r>
+              <w:t xml:space="preserve"> </w:t>
+            </w:r>
+            <w:r>
+              <w:rPr>
+                <w:rFonts w:hint="eastAsia"/>
+              </w:rPr>
+              <w:t>throws RemoteException</w:t>
+            </w:r>
+          </w:p>
+        </w:tc>
+      </w:tr>
+      <w:tr>
+        <w:tc>
+          <w:tcPr>
+            <w:tcW w:w="3736" w:type="dxa"/>
+            <w:vMerge/>
+          </w:tcPr>
+          <w:p>
+            <w:pPr>
+              <w:jc w:val="center"/>
+              <w:rPr>
+                <w:rFonts w:hint="eastAsia"/>
+              </w:rPr>
+            </w:pPr>
+          </w:p>
+        </w:tc>
+        <w:tc>
+          <w:tcPr>
+            <w:tcW w:w="1350" w:type="dxa"/>
+          </w:tcPr>
+          <w:p>
+            <w:pPr>
+              <w:jc w:val="center"/>
+              <w:rPr>
+                <w:rFonts w:hint="eastAsia"/>
+              </w:rPr>
+            </w:pPr>
+            <w:r>
+              <w:rPr>
+                <w:rFonts w:hint="eastAsia"/>
+              </w:rPr>
+              <w:t>前置条件</w:t>
+            </w:r>
+          </w:p>
+        </w:tc>
+        <w:tc>
+          <w:tcPr>
+            <w:tcW w:w="3273" w:type="dxa"/>
+          </w:tcPr>
+          <w:p>
+            <w:pPr>
+              <w:jc w:val="center"/>
+              <w:rPr>
+                <w:rFonts w:hint="eastAsia"/>
+              </w:rPr>
+            </w:pPr>
+            <w:r>
+              <w:rPr>
+                <w:rFonts w:hint="eastAsia"/>
+              </w:rPr>
+              <w:t>无</w:t>
+            </w:r>
+          </w:p>
+        </w:tc>
+      </w:tr>
+      <w:tr>
+        <w:tc>
+          <w:tcPr>
+            <w:tcW w:w="3736" w:type="dxa"/>
+            <w:vMerge/>
+          </w:tcPr>
+          <w:p>
+            <w:pPr>
+              <w:jc w:val="center"/>
+              <w:rPr>
+                <w:rFonts w:hint="eastAsia"/>
+              </w:rPr>
+            </w:pPr>
+          </w:p>
+        </w:tc>
+        <w:tc>
+          <w:tcPr>
+            <w:tcW w:w="1350" w:type="dxa"/>
+          </w:tcPr>
+          <w:p>
+            <w:pPr>
+              <w:jc w:val="center"/>
+              <w:rPr>
+                <w:rFonts w:hint="eastAsia"/>
+              </w:rPr>
+            </w:pPr>
+            <w:r>
+              <w:rPr>
+                <w:rFonts w:hint="eastAsia"/>
+              </w:rPr>
+              <w:t>后置条件</w:t>
+            </w:r>
+          </w:p>
+        </w:tc>
+        <w:tc>
+          <w:tcPr>
+            <w:tcW w:w="3273" w:type="dxa"/>
+          </w:tcPr>
+          <w:p>
+            <w:pPr>
+              <w:jc w:val="center"/>
+              <w:rPr>
+                <w:rFonts w:hint="eastAsia"/>
+              </w:rPr>
+            </w:pPr>
+            <w:r>
+              <w:rPr>
+                <w:rFonts w:hint="eastAsia"/>
+              </w:rPr>
+              <w:t>根据</w:t>
+            </w:r>
+            <w:r>
+              <w:rPr>
+                <w:rFonts w:hint="eastAsia"/>
+              </w:rPr>
+              <w:t>网页</w:t>
+            </w:r>
+            <w:r>
+              <w:rPr>
+                <w:rFonts w:hint="eastAsia"/>
+              </w:rPr>
+              <w:t>u</w:t>
+            </w:r>
+            <w:r>
+              <w:t>rl</w:t>
+            </w:r>
+            <w:r>
+              <w:t>获取网页上的数据</w:t>
+            </w:r>
+          </w:p>
+        </w:tc>
+      </w:tr>
+      <w:tr>
+        <w:tc>
+          <w:tcPr>
+            <w:tcW w:w="3736" w:type="dxa"/>
+            <w:vMerge w:val="restart"/>
+            <w:vAlign w:val="center"/>
+          </w:tcPr>
+          <w:p>
+            <w:pPr>
+              <w:jc w:val="center"/>
+              <w:rPr>
+                <w:rFonts w:hint="eastAsia"/>
+              </w:rPr>
+            </w:pPr>
+            <w:r>
+              <w:t>Read</w:t>
+            </w:r>
+            <w:r>
+              <w:t>StockDataService.</w:t>
+            </w:r>
+            <w:r>
+              <w:t>parseJson(</w:t>
+            </w:r>
+            <w:r>
+              <w:t xml:space="preserve">String </w:t>
+            </w:r>
+            <w:r>
+              <w:t>jsonStr,String key</w:t>
+            </w:r>
+            <w:r>
+              <w:t>)</w:t>
+            </w:r>
+          </w:p>
+        </w:tc>
+        <w:tc>
+          <w:tcPr>
+            <w:tcW w:w="1350" w:type="dxa"/>
+          </w:tcPr>
+          <w:p>
+            <w:pPr>
+              <w:jc w:val="center"/>
+              <w:rPr>
+                <w:rFonts w:hint="eastAsia"/>
+              </w:rPr>
+            </w:pPr>
+            <w:r>
+              <w:rPr>
+                <w:rFonts w:hint="eastAsia"/>
+              </w:rPr>
+              <w:t>语法</w:t>
+            </w:r>
+          </w:p>
+        </w:tc>
+        <w:tc>
+          <w:tcPr>
+            <w:tcW w:w="3273" w:type="dxa"/>
+          </w:tcPr>
+          <w:p>
+            <w:pPr>
+              <w:jc w:val="center"/>
+              <w:rPr>
+                <w:rFonts w:hint="eastAsia"/>
+              </w:rPr>
+            </w:pPr>
+            <w:r>
+              <w:rPr>
+                <w:rFonts w:hint="eastAsia"/>
+              </w:rPr>
+              <w:t xml:space="preserve">public </w:t>
+            </w:r>
+            <w:r>
+              <w:t>String[]</w:t>
+            </w:r>
+            <w:r>
+              <w:t xml:space="preserve"> </w:t>
+            </w:r>
+            <w:r>
+              <w:t>parseJson</w:t>
+            </w:r>
+            <w:r>
+              <w:rPr>
+                <w:rFonts w:hint="eastAsia"/>
+              </w:rPr>
+              <w:t>(</w:t>
+            </w:r>
+            <w:r>
+              <w:t>String</w:t>
+            </w:r>
+            <w:r>
+              <w:rPr>
+                <w:rFonts w:hint="eastAsia"/>
+              </w:rPr>
+              <w:t xml:space="preserve"> </w:t>
+            </w:r>
+            <w:r>
+              <w:t>jsonStr,String key</w:t>
+            </w:r>
+            <w:r>
+              <w:rPr>
+                <w:rFonts w:hint="eastAsia"/>
+              </w:rPr>
+              <w:t>) throws RemoteException</w:t>
+            </w:r>
+          </w:p>
+        </w:tc>
+      </w:tr>
+      <w:tr>
+        <w:tc>
+          <w:tcPr>
+            <w:tcW w:w="3736" w:type="dxa"/>
+            <w:vMerge/>
+          </w:tcPr>
+          <w:p>
+            <w:pPr>
+              <w:jc w:val="center"/>
+              <w:rPr>
+                <w:rFonts w:hint="eastAsia"/>
+              </w:rPr>
+            </w:pPr>
+          </w:p>
+        </w:tc>
+        <w:tc>
+          <w:tcPr>
+            <w:tcW w:w="1350" w:type="dxa"/>
+          </w:tcPr>
+          <w:p>
+            <w:pPr>
+              <w:jc w:val="center"/>
+              <w:rPr>
+                <w:rFonts w:hint="eastAsia"/>
+              </w:rPr>
+            </w:pPr>
+            <w:r>
+              <w:rPr>
+                <w:rFonts w:hint="eastAsia"/>
+              </w:rPr>
+              <w:t>前置条件</w:t>
+            </w:r>
+          </w:p>
+        </w:tc>
+        <w:tc>
+          <w:tcPr>
+            <w:tcW w:w="3273" w:type="dxa"/>
+          </w:tcPr>
+          <w:p>
+            <w:pPr>
+              <w:jc w:val="center"/>
+              <w:rPr>
+                <w:rFonts w:hint="eastAsia"/>
+              </w:rPr>
+            </w:pPr>
+            <w:r>
+              <w:rPr>
+                <w:rFonts w:hint="eastAsia"/>
+              </w:rPr>
+              <w:t>无</w:t>
+            </w:r>
+          </w:p>
+        </w:tc>
+      </w:tr>
+      <w:tr>
+        <w:tc>
+          <w:tcPr>
+            <w:tcW w:w="3736" w:type="dxa"/>
+            <w:vMerge/>
+          </w:tcPr>
+          <w:p>
+            <w:pPr>
+              <w:jc w:val="center"/>
+              <w:rPr>
+                <w:rFonts w:hint="eastAsia"/>
+              </w:rPr>
+            </w:pPr>
+          </w:p>
+        </w:tc>
+        <w:tc>
+          <w:tcPr>
+            <w:tcW w:w="1350" w:type="dxa"/>
+          </w:tcPr>
+          <w:p>
+            <w:pPr>
+              <w:jc w:val="center"/>
+              <w:rPr>
+                <w:rFonts w:hint="eastAsia"/>
+              </w:rPr>
+            </w:pPr>
+            <w:r>
+              <w:rPr>
+                <w:rFonts w:hint="eastAsia"/>
+              </w:rPr>
+              <w:t>后置条件</w:t>
+            </w:r>
+          </w:p>
+        </w:tc>
+        <w:tc>
+          <w:tcPr>
+            <w:tcW w:w="3273" w:type="dxa"/>
+          </w:tcPr>
+          <w:p>
+            <w:pPr>
+              <w:jc w:val="center"/>
+              <w:rPr>
+                <w:rFonts w:hint="eastAsia"/>
+              </w:rPr>
+            </w:pPr>
+            <w:r>
+              <w:rPr>
+                <w:rFonts w:hint="eastAsia"/>
+              </w:rPr>
+              <w:t>将</w:t>
+            </w:r>
+            <w:r>
+              <w:rPr>
+                <w:rFonts w:hint="eastAsia"/>
+              </w:rPr>
+              <w:t>json</w:t>
+            </w:r>
+            <w:r>
+              <w:rPr>
+                <w:rFonts w:hint="eastAsia"/>
+              </w:rPr>
+              <w:t>格式的字符串解析，并放入一个字符串数组中</w:t>
+            </w:r>
+          </w:p>
+        </w:tc>
+      </w:tr>
+    </w:tbl>
+    <w:p>
+      <w:pPr>
+        <w:rPr>
+          <w:rFonts w:hint="eastAsia"/>
+          <w:b/>
+          <w:szCs w:val="21"/>
+        </w:rPr>
+      </w:pPr>
+      <w:bookmarkStart w:id="0" w:name="_GoBack"/>
+      <w:bookmarkEnd w:id="0"/>
     </w:p>
     <w:sectPr>
       <w:pgSz w:w="11906" w:h="16838"/>

</xml_diff>